<commit_message>
Updated CV, project descriptions
</commit_message>
<xml_diff>
--- a/public/HarryParsonsCSCV2023.docx
+++ b/public/HarryParsonsCSCV2023.docx
@@ -19,20 +19,20 @@
                   <wp:posOffset>3814445</wp:posOffset>
                 </wp:positionH>
                 <wp:positionV relativeFrom="paragraph">
-                  <wp:posOffset>404495</wp:posOffset>
+                  <wp:posOffset>42545</wp:posOffset>
                 </wp:positionV>
-                <wp:extent cx="2305050" cy="819150"/>
+                <wp:extent cx="2393315" cy="1019175"/>
                 <wp:effectExtent l="0" t="0" r="0" b="0"/>
                 <wp:wrapNone/>
                 <wp:docPr id="1" name="Text Frame 1"/>
                 <a:graphic xmlns:a="http://schemas.openxmlformats.org/drawingml/2006/main">
                   <a:graphicData uri="http://schemas.microsoft.com/office/word/2010/wordprocessingShape">
                     <wps:wsp>
-                      <wps:cNvSpPr txBox="1"/>
+                      <wps:cNvSpPr/>
                       <wps:spPr>
                         <a:xfrm>
                           <a:off x="0" y="0"/>
-                          <a:ext cx="2305080" cy="819000"/>
+                          <a:ext cx="2393280" cy="1019160"/>
                         </a:xfrm>
                         <a:prstGeom prst="rect">
                           <a:avLst/>
@@ -42,19 +42,26 @@
                           <a:noFill/>
                         </a:ln>
                       </wps:spPr>
+                      <wps:style>
+                        <a:lnRef idx="0"/>
+                        <a:fillRef idx="0"/>
+                        <a:effectRef idx="0"/>
+                        <a:fontRef idx="minor"/>
+                      </wps:style>
                       <wps:txbx>
                         <w:txbxContent>
                           <w:p>
                             <w:pPr>
-                              <w:overflowPunct w:val="false"/>
+                              <w:pStyle w:val="FrameContents"/>
+                              <w:overflowPunct w:val="true"/>
                               <w:rPr/>
                             </w:pPr>
                             <w:r>
                               <w:rPr>
+                                <w:rFonts w:eastAsia="Calibri" w:cs="" w:ascii="Times New Roman" w:hAnsi="Times New Roman"/>
                                 <w:kern w:val="0"/>
                                 <w:sz w:val="40"/>
                                 <w:szCs w:val="40"/>
-                                <w:rFonts w:eastAsia="Calibri" w:cs="" w:ascii="Times New Roman" w:hAnsi="Times New Roman"/>
                                 <w:lang w:eastAsia="en-US" w:bidi="ar-SA"/>
                               </w:rPr>
                               <w:t>Contact</w:t>
@@ -62,15 +69,16 @@
                           </w:p>
                           <w:p>
                             <w:pPr>
-                              <w:overflowPunct w:val="false"/>
+                              <w:pStyle w:val="FrameContents"/>
+                              <w:overflowPunct w:val="true"/>
                               <w:rPr/>
                             </w:pPr>
                             <w:r>
                               <w:rPr>
+                                <w:rFonts w:eastAsia="Times New Roman" w:cs="Times New Roman" w:ascii="Times New Roman" w:hAnsi="Times New Roman"/>
                                 <w:kern w:val="0"/>
                                 <w:sz w:val="24"/>
                                 <w:szCs w:val="24"/>
-                                <w:rFonts w:ascii="Times New Roman" w:hAnsi="Times New Roman" w:eastAsia="Times New Roman" w:cs="Times New Roman"/>
                                 <w:lang w:eastAsia="en-US" w:bidi="ar-SA"/>
                               </w:rPr>
                               <w:t>Phone: (+44)7503731991</w:t>
@@ -78,16 +86,17 @@
                           </w:p>
                           <w:p>
                             <w:pPr>
-                              <w:overflowPunct w:val="false"/>
+                              <w:pStyle w:val="FrameContents"/>
+                              <w:overflowPunct w:val="true"/>
                               <w:rPr/>
                             </w:pPr>
                             <w:r>
                               <w:rPr>
+                                <w:rFonts w:eastAsia="Times New Roman" w:cs="Times New Roman" w:ascii="Times New Roman" w:hAnsi="Times New Roman"/>
+                                <w:color w:val="000000"/>
                                 <w:kern w:val="0"/>
                                 <w:sz w:val="24"/>
                                 <w:szCs w:val="24"/>
-                                <w:rFonts w:ascii="Times New Roman" w:hAnsi="Times New Roman" w:eastAsia="Times New Roman" w:cs="Times New Roman"/>
-                                <w:color w:val="000000"/>
                                 <w:lang w:eastAsia="en-US" w:bidi="ar-SA"/>
                               </w:rPr>
                               <w:t>Email: harryprs@hotmail.co.uk</w:t>
@@ -95,34 +104,52 @@
                           </w:p>
                           <w:p>
                             <w:pPr>
-                              <w:overflowPunct w:val="false"/>
+                              <w:pStyle w:val="FrameContents"/>
+                              <w:overflowPunct w:val="true"/>
                               <w:rPr/>
                             </w:pPr>
                             <w:r>
                               <w:rPr>
+                                <w:rFonts w:eastAsia="Times New Roman" w:cs="Times New Roman" w:ascii="Times New Roman" w:hAnsi="Times New Roman"/>
+                                <w:color w:val="000000"/>
                                 <w:kern w:val="0"/>
                                 <w:sz w:val="24"/>
                                 <w:szCs w:val="24"/>
-                                <w:rFonts w:ascii="Times New Roman" w:hAnsi="Times New Roman" w:eastAsia="Times New Roman" w:cs="Times New Roman"/>
-                                <w:color w:val="000000"/>
                                 <w:lang w:eastAsia="en-US" w:bidi="ar-SA"/>
                               </w:rPr>
                               <w:t xml:space="preserve">LinkedIn: </w:t>
                             </w:r>
                             <w:r>
                               <w:rPr>
+                                <w:rFonts w:eastAsia="Times New Roman" w:cs="Times New Roman" w:ascii="Times New Roman" w:hAnsi="Times New Roman"/>
                                 <w:kern w:val="0"/>
                                 <w:sz w:val="24"/>
                                 <w:szCs w:val="24"/>
-                                <w:rFonts w:ascii="Times New Roman" w:hAnsi="Times New Roman" w:eastAsia="Times New Roman" w:cs="Times New Roman"/>
                                 <w:lang w:eastAsia="en-US" w:bidi="ar-SA"/>
                               </w:rPr>
                               <w:t>linkedin.com/in/harryprs/</w:t>
                             </w:r>
                           </w:p>
+                          <w:p>
+                            <w:pPr>
+                              <w:pStyle w:val="FrameContents"/>
+                              <w:overflowPunct w:val="true"/>
+                              <w:rPr/>
+                            </w:pPr>
+                            <w:r>
+                              <w:rPr>
+                                <w:rFonts w:eastAsia="Times New Roman" w:cs="Times New Roman" w:ascii="Times New Roman" w:hAnsi="Times New Roman"/>
+                                <w:kern w:val="0"/>
+                                <w:sz w:val="24"/>
+                                <w:szCs w:val="24"/>
+                                <w:lang w:eastAsia="en-US" w:bidi="ar-SA"/>
+                              </w:rPr>
+                              <w:t>Website: harryprs.github.io/portfolio/</w:t>
+                            </w:r>
+                          </w:p>
                         </w:txbxContent>
                       </wps:txbx>
-                      <wps:bodyPr wrap="square" lIns="0" rIns="0" tIns="0" bIns="0" anchor="t">
+                      <wps:bodyPr lIns="0" rIns="0" tIns="0" bIns="0" anchor="t">
                         <a:noAutofit/>
                       </wps:bodyPr>
                     </wps:wsp>
@@ -133,24 +160,23 @@
           </mc:Choice>
           <mc:Fallback>
             <w:pict>
-              <v:shapetype id="_x0000_t202" coordsize="21600,21600" o:spt="202" path="m,l,21600l21600,21600l21600,xe">
-                <v:stroke joinstyle="miter"/>
-                <v:path gradientshapeok="t" o:connecttype="rect"/>
-              </v:shapetype>
-              <v:shape id="shape_0" ID="Text Frame 1" stroked="f" o:allowincell="f" style="position:absolute;margin-left:300.35pt;margin-top:31.85pt;width:181.45pt;height:64.45pt;mso-wrap-style:square;v-text-anchor:top" type="_x0000_t202">
+              <v:rect id="shape_0" ID="Text Frame 1" path="m0,0l-2147483645,0l-2147483645,-2147483646l0,-2147483646xe" stroked="f" o:allowincell="f" style="position:absolute;margin-left:300.35pt;margin-top:3.35pt;width:188.4pt;height:80.2pt;mso-wrap-style:square;v-text-anchor:top">
+                <v:fill o:detectmouseclick="t" on="false"/>
+                <v:stroke color="#3465a4" joinstyle="round" endcap="flat"/>
                 <v:textbox>
                   <w:txbxContent>
                     <w:p>
                       <w:pPr>
-                        <w:overflowPunct w:val="false"/>
+                        <w:pStyle w:val="FrameContents"/>
+                        <w:overflowPunct w:val="true"/>
                         <w:rPr/>
                       </w:pPr>
                       <w:r>
                         <w:rPr>
+                          <w:rFonts w:eastAsia="Calibri" w:cs="" w:ascii="Times New Roman" w:hAnsi="Times New Roman"/>
                           <w:kern w:val="0"/>
                           <w:sz w:val="40"/>
                           <w:szCs w:val="40"/>
-                          <w:rFonts w:eastAsia="Calibri" w:cs="" w:ascii="Times New Roman" w:hAnsi="Times New Roman"/>
                           <w:lang w:eastAsia="en-US" w:bidi="ar-SA"/>
                         </w:rPr>
                         <w:t>Contact</w:t>
@@ -158,15 +184,16 @@
                     </w:p>
                     <w:p>
                       <w:pPr>
-                        <w:overflowPunct w:val="false"/>
+                        <w:pStyle w:val="FrameContents"/>
+                        <w:overflowPunct w:val="true"/>
                         <w:rPr/>
                       </w:pPr>
                       <w:r>
                         <w:rPr>
+                          <w:rFonts w:eastAsia="Times New Roman" w:cs="Times New Roman" w:ascii="Times New Roman" w:hAnsi="Times New Roman"/>
                           <w:kern w:val="0"/>
                           <w:sz w:val="24"/>
                           <w:szCs w:val="24"/>
-                          <w:rFonts w:ascii="Times New Roman" w:hAnsi="Times New Roman" w:eastAsia="Times New Roman" w:cs="Times New Roman"/>
                           <w:lang w:eastAsia="en-US" w:bidi="ar-SA"/>
                         </w:rPr>
                         <w:t>Phone: (+44)7503731991</w:t>
@@ -174,16 +201,17 @@
                     </w:p>
                     <w:p>
                       <w:pPr>
-                        <w:overflowPunct w:val="false"/>
+                        <w:pStyle w:val="FrameContents"/>
+                        <w:overflowPunct w:val="true"/>
                         <w:rPr/>
                       </w:pPr>
                       <w:r>
                         <w:rPr>
+                          <w:rFonts w:eastAsia="Times New Roman" w:cs="Times New Roman" w:ascii="Times New Roman" w:hAnsi="Times New Roman"/>
+                          <w:color w:val="000000"/>
                           <w:kern w:val="0"/>
                           <w:sz w:val="24"/>
                           <w:szCs w:val="24"/>
-                          <w:rFonts w:ascii="Times New Roman" w:hAnsi="Times New Roman" w:eastAsia="Times New Roman" w:cs="Times New Roman"/>
-                          <w:color w:val="000000"/>
                           <w:lang w:eastAsia="en-US" w:bidi="ar-SA"/>
                         </w:rPr>
                         <w:t>Email: harryprs@hotmail.co.uk</w:t>
@@ -191,37 +219,53 @@
                     </w:p>
                     <w:p>
                       <w:pPr>
-                        <w:overflowPunct w:val="false"/>
+                        <w:pStyle w:val="FrameContents"/>
+                        <w:overflowPunct w:val="true"/>
                         <w:rPr/>
                       </w:pPr>
                       <w:r>
                         <w:rPr>
+                          <w:rFonts w:eastAsia="Times New Roman" w:cs="Times New Roman" w:ascii="Times New Roman" w:hAnsi="Times New Roman"/>
+                          <w:color w:val="000000"/>
                           <w:kern w:val="0"/>
                           <w:sz w:val="24"/>
                           <w:szCs w:val="24"/>
-                          <w:rFonts w:ascii="Times New Roman" w:hAnsi="Times New Roman" w:eastAsia="Times New Roman" w:cs="Times New Roman"/>
-                          <w:color w:val="000000"/>
                           <w:lang w:eastAsia="en-US" w:bidi="ar-SA"/>
                         </w:rPr>
                         <w:t xml:space="preserve">LinkedIn: </w:t>
                       </w:r>
                       <w:r>
                         <w:rPr>
+                          <w:rFonts w:eastAsia="Times New Roman" w:cs="Times New Roman" w:ascii="Times New Roman" w:hAnsi="Times New Roman"/>
                           <w:kern w:val="0"/>
                           <w:sz w:val="24"/>
                           <w:szCs w:val="24"/>
-                          <w:rFonts w:ascii="Times New Roman" w:hAnsi="Times New Roman" w:eastAsia="Times New Roman" w:cs="Times New Roman"/>
                           <w:lang w:eastAsia="en-US" w:bidi="ar-SA"/>
                         </w:rPr>
                         <w:t>linkedin.com/in/harryprs/</w:t>
                       </w:r>
                     </w:p>
+                    <w:p>
+                      <w:pPr>
+                        <w:pStyle w:val="FrameContents"/>
+                        <w:overflowPunct w:val="true"/>
+                        <w:rPr/>
+                      </w:pPr>
+                      <w:r>
+                        <w:rPr>
+                          <w:rFonts w:eastAsia="Times New Roman" w:cs="Times New Roman" w:ascii="Times New Roman" w:hAnsi="Times New Roman"/>
+                          <w:kern w:val="0"/>
+                          <w:sz w:val="24"/>
+                          <w:szCs w:val="24"/>
+                          <w:lang w:eastAsia="en-US" w:bidi="ar-SA"/>
+                        </w:rPr>
+                        <w:t>Website: harryprs.github.io/portfolio/</w:t>
+                      </w:r>
+                    </w:p>
                   </w:txbxContent>
                 </v:textbox>
-                <v:fill o:detectmouseclick="t" on="false"/>
-                <v:stroke color="black" joinstyle="round" endcap="flat"/>
                 <w10:wrap type="none"/>
-              </v:shape>
+              </v:rect>
             </w:pict>
           </mc:Fallback>
         </mc:AlternateContent>
@@ -666,7 +710,7 @@
         <w:rPr>
           <w:rFonts w:eastAsia="Times New Roman" w:cs="Times New Roman" w:ascii="Times New Roman" w:hAnsi="Times New Roman"/>
         </w:rPr>
-        <w:t>Security system deployed on a Raspberry Pi and developed in Python, when triggered the device uploads a series of images to a cloud host and alerts the user through a message broker.</w:t>
+        <w:t>Security system deployed on a Raspberry Pi and developed in Python, when triggered the device uploads a series of images to a cloud and alerts the user through a message broker.</w:t>
       </w:r>
     </w:p>
     <w:p>
@@ -875,7 +919,7 @@
           <w:sz w:val="28"/>
           <w:szCs w:val="28"/>
         </w:rPr>
-        <w:t>Jelly Clicker /// .NET Core Blazor /// Work-In-Progress</w:t>
+        <w:t>Jelly Clicker /// .NET Core Blazor</w:t>
       </w:r>
     </w:p>
     <w:p>
@@ -962,7 +1006,31 @@
           <w:sz w:val="24"/>
           <w:szCs w:val="24"/>
         </w:rPr>
-        <w:t>Users can register, login to their account, save and load their progress from a database.</w:t>
+        <w:t xml:space="preserve">Users can play as a guest, maintaining progress through auto-save/load and export/importing or </w:t>
+      </w:r>
+      <w:r>
+        <w:rPr>
+          <w:rFonts w:eastAsia="Times New Roman" w:cs="Times New Roman" w:ascii="Times New Roman" w:hAnsi="Times New Roman"/>
+          <w:sz w:val="24"/>
+          <w:szCs w:val="24"/>
+        </w:rPr>
+        <w:t xml:space="preserve">register, login to their account </w:t>
+      </w:r>
+      <w:r>
+        <w:rPr>
+          <w:rFonts w:eastAsia="Times New Roman" w:cs="Times New Roman" w:ascii="Times New Roman" w:hAnsi="Times New Roman"/>
+          <w:sz w:val="24"/>
+          <w:szCs w:val="24"/>
+        </w:rPr>
+        <w:t>and</w:t>
+      </w:r>
+      <w:r>
+        <w:rPr>
+          <w:rFonts w:eastAsia="Times New Roman" w:cs="Times New Roman" w:ascii="Times New Roman" w:hAnsi="Times New Roman"/>
+          <w:sz w:val="24"/>
+          <w:szCs w:val="24"/>
+        </w:rPr>
+        <w:t xml:space="preserve"> save and load their progress from a database.</w:t>
       </w:r>
     </w:p>
     <w:p>
@@ -1041,7 +1109,8 @@
         <w:p>
           <w:pPr>
             <w:pStyle w:val="Header"/>
-            <w:widowControl/>
+            <w:widowControl w:val="false"/>
+            <w:suppressAutoHyphens w:val="true"/>
             <w:bidi w:val="0"/>
             <w:spacing w:before="0" w:after="0"/>
             <w:ind w:left="-115" w:hanging="0"/>
@@ -1065,7 +1134,8 @@
         <w:p>
           <w:pPr>
             <w:pStyle w:val="Header"/>
-            <w:widowControl/>
+            <w:widowControl w:val="false"/>
+            <w:suppressAutoHyphens w:val="true"/>
             <w:bidi w:val="0"/>
             <w:spacing w:before="0" w:after="0"/>
             <w:jc w:val="center"/>
@@ -1088,7 +1158,8 @@
         <w:p>
           <w:pPr>
             <w:pStyle w:val="Header"/>
-            <w:widowControl/>
+            <w:widowControl w:val="false"/>
+            <w:suppressAutoHyphens w:val="true"/>
             <w:bidi w:val="0"/>
             <w:spacing w:before="0" w:after="0"/>
             <w:ind w:right="-115" w:hanging="0"/>
@@ -1153,7 +1224,8 @@
         <w:p>
           <w:pPr>
             <w:pStyle w:val="Header"/>
-            <w:widowControl/>
+            <w:widowControl w:val="false"/>
+            <w:suppressAutoHyphens w:val="true"/>
             <w:bidi w:val="0"/>
             <w:spacing w:before="0" w:after="0"/>
             <w:ind w:left="-115" w:hanging="0"/>
@@ -1177,7 +1249,8 @@
         <w:p>
           <w:pPr>
             <w:pStyle w:val="Header"/>
-            <w:widowControl/>
+            <w:widowControl w:val="false"/>
+            <w:suppressAutoHyphens w:val="true"/>
             <w:bidi w:val="0"/>
             <w:spacing w:before="0" w:after="0"/>
             <w:jc w:val="center"/>
@@ -1200,7 +1273,8 @@
         <w:p>
           <w:pPr>
             <w:pStyle w:val="Header"/>
-            <w:widowControl/>
+            <w:widowControl w:val="false"/>
+            <w:suppressAutoHyphens w:val="true"/>
             <w:bidi w:val="0"/>
             <w:spacing w:before="0" w:after="0"/>
             <w:ind w:right="-115" w:hanging="0"/>
@@ -2319,6 +2393,7 @@
     <w:rsid w:val="00e401d4"/>
     <w:pPr>
       <w:widowControl/>
+      <w:suppressAutoHyphens w:val="true"/>
       <w:bidi w:val="0"/>
       <w:spacing w:lineRule="auto" w:line="240" w:before="0" w:after="0"/>
       <w:jc w:val="left"/>
@@ -2329,7 +2404,7 @@
       <w:kern w:val="2"/>
       <w:sz w:val="24"/>
       <w:szCs w:val="24"/>
-      <w:lang w:eastAsia="zh-CN" w:bidi="hi-IN" w:val="en-GB"/>
+      <w:lang w:val="en-GB" w:eastAsia="zh-CN" w:bidi="hi-IN"/>
     </w:rPr>
   </w:style>
   <w:style w:type="character" w:styleId="DefaultParagraphFont" w:default="1">
@@ -2521,6 +2596,13 @@
       </w:tabs>
       <w:spacing w:lineRule="auto" w:line="240" w:before="0" w:after="0"/>
     </w:pPr>
+    <w:rPr/>
+  </w:style>
+  <w:style w:type="paragraph" w:styleId="FrameContents">
+    <w:name w:val="Frame Contents"/>
+    <w:basedOn w:val="Normal"/>
+    <w:qFormat/>
+    <w:pPr/>
     <w:rPr/>
   </w:style>
   <w:style w:type="numbering" w:styleId="NoList" w:default="1">

</xml_diff>